<commit_message>
need to redo this discretization method
</commit_message>
<xml_diff>
--- a/Exercise 2 Instructions.docx
+++ b/Exercise 2 Instructions.docx
@@ -1295,7 +1295,27 @@
           <w:sz w:val="20"/>
           <w:szCs w:val="20"/>
         </w:rPr>
-        <w:t>This is printing out the dataframe as a string so that you can see all of the data structure</w:t>
+        <w:t xml:space="preserve">This is printing out the </w:t>
+      </w:r>
+      <w:proofErr w:type="spellStart"/>
+      <w:r>
+        <w:rPr>
+          <w:rFonts w:ascii="Times New Roman" w:eastAsia="Times New Roman" w:hAnsi="Times New Roman" w:cs="Times New Roman"/>
+          <w:color w:val="353535"/>
+          <w:sz w:val="20"/>
+          <w:szCs w:val="20"/>
+        </w:rPr>
+        <w:t>dataframe</w:t>
+      </w:r>
+      <w:proofErr w:type="spellEnd"/>
+      <w:r>
+        <w:rPr>
+          <w:rFonts w:ascii="Times New Roman" w:eastAsia="Times New Roman" w:hAnsi="Times New Roman" w:cs="Times New Roman"/>
+          <w:color w:val="353535"/>
+          <w:sz w:val="20"/>
+          <w:szCs w:val="20"/>
+        </w:rPr>
+        <w:t xml:space="preserve"> as a string so that you can see all of the data structure</w:t>
       </w:r>
     </w:p>
     <w:p>
@@ -1496,7 +1516,29 @@
           <w:szCs w:val="24"/>
           <w:bdr w:val="none" w:sz="0" w:space="0" w:color="auto" w:frame="1"/>
         </w:rPr>
-        <w:t>The descriptive statistics from the summary command shows the basic  shape and some data that can be helpful in getting a high level understanding of the data, For example, getting the min and max of each column for key, male, age, debt, etc gives us an idea of the range of data to look for. Looking at the mean and me</w:t>
+        <w:t xml:space="preserve">The descriptive statistics from the summary command shows the basic  shape and some data that can be helpful in getting a high level understanding of the data, For example, getting the min and max of each column for key, male, age, debt, </w:t>
+      </w:r>
+      <w:proofErr w:type="spellStart"/>
+      <w:r>
+        <w:rPr>
+          <w:rFonts w:ascii="Times New Roman" w:eastAsia="Times New Roman" w:hAnsi="Times New Roman" w:cs="Times New Roman"/>
+          <w:color w:val="353535"/>
+          <w:sz w:val="24"/>
+          <w:szCs w:val="24"/>
+          <w:bdr w:val="none" w:sz="0" w:space="0" w:color="auto" w:frame="1"/>
+        </w:rPr>
+        <w:t>etc</w:t>
+      </w:r>
+      <w:proofErr w:type="spellEnd"/>
+      <w:r>
+        <w:rPr>
+          <w:rFonts w:ascii="Times New Roman" w:eastAsia="Times New Roman" w:hAnsi="Times New Roman" w:cs="Times New Roman"/>
+          <w:color w:val="353535"/>
+          <w:sz w:val="24"/>
+          <w:szCs w:val="24"/>
+          <w:bdr w:val="none" w:sz="0" w:space="0" w:color="auto" w:frame="1"/>
+        </w:rPr>
+        <w:t xml:space="preserve"> gives us an idea of the range of data to look for. Looking at the mean and me</w:t>
       </w:r>
       <w:r>
         <w:rPr>
@@ -1577,7 +1619,51 @@
           <w:bdr w:val="none" w:sz="0" w:space="0" w:color="auto" w:frame="1"/>
         </w:rPr>
         <w:lastRenderedPageBreak/>
-        <w:t>An example of a factor variable shown in summary statistics would be education level. It shows c,w,q,I,aa,ff, and then a broad category labeled other. Another example would be ethnicity which is coded as v,h,bb,ff, j. and other.</w:t>
+        <w:t xml:space="preserve">An example of a factor variable shown in summary statistics would be education level. It shows </w:t>
+      </w:r>
+      <w:proofErr w:type="spellStart"/>
+      <w:r>
+        <w:rPr>
+          <w:rFonts w:ascii="Times New Roman" w:eastAsia="Times New Roman" w:hAnsi="Times New Roman" w:cs="Times New Roman"/>
+          <w:color w:val="353535"/>
+          <w:sz w:val="24"/>
+          <w:szCs w:val="24"/>
+          <w:bdr w:val="none" w:sz="0" w:space="0" w:color="auto" w:frame="1"/>
+        </w:rPr>
+        <w:t>c,w,q,I,aa,ff</w:t>
+      </w:r>
+      <w:proofErr w:type="spellEnd"/>
+      <w:r>
+        <w:rPr>
+          <w:rFonts w:ascii="Times New Roman" w:eastAsia="Times New Roman" w:hAnsi="Times New Roman" w:cs="Times New Roman"/>
+          <w:color w:val="353535"/>
+          <w:sz w:val="24"/>
+          <w:szCs w:val="24"/>
+          <w:bdr w:val="none" w:sz="0" w:space="0" w:color="auto" w:frame="1"/>
+        </w:rPr>
+        <w:t xml:space="preserve">, and then a broad category labeled other. Another example would be ethnicity which is coded as </w:t>
+      </w:r>
+      <w:proofErr w:type="spellStart"/>
+      <w:r>
+        <w:rPr>
+          <w:rFonts w:ascii="Times New Roman" w:eastAsia="Times New Roman" w:hAnsi="Times New Roman" w:cs="Times New Roman"/>
+          <w:color w:val="353535"/>
+          <w:sz w:val="24"/>
+          <w:szCs w:val="24"/>
+          <w:bdr w:val="none" w:sz="0" w:space="0" w:color="auto" w:frame="1"/>
+        </w:rPr>
+        <w:t>v,h,bb,ff</w:t>
+      </w:r>
+      <w:proofErr w:type="spellEnd"/>
+      <w:r>
+        <w:rPr>
+          <w:rFonts w:ascii="Times New Roman" w:eastAsia="Times New Roman" w:hAnsi="Times New Roman" w:cs="Times New Roman"/>
+          <w:color w:val="353535"/>
+          <w:sz w:val="24"/>
+          <w:szCs w:val="24"/>
+          <w:bdr w:val="none" w:sz="0" w:space="0" w:color="auto" w:frame="1"/>
+        </w:rPr>
+        <w:t>, j. and other.</w:t>
       </w:r>
     </w:p>
     <w:p>
@@ -1623,6 +1709,75 @@
           <w:bdr w:val="none" w:sz="0" w:space="0" w:color="auto" w:frame="1"/>
         </w:rPr>
         <w:t>str command and summary command?</w:t>
+      </w:r>
+    </w:p>
+    <w:p>
+      <w:pPr>
+        <w:numPr>
+          <w:ilvl w:val="1"/>
+          <w:numId w:val="11"/>
+        </w:numPr>
+        <w:spacing w:after="0" w:line="240" w:lineRule="auto"/>
+        <w:rPr>
+          <w:rFonts w:ascii="Times New Roman" w:eastAsia="Times New Roman" w:hAnsi="Times New Roman" w:cs="Times New Roman"/>
+          <w:color w:val="353535"/>
+          <w:sz w:val="20"/>
+          <w:szCs w:val="20"/>
+        </w:rPr>
+      </w:pPr>
+      <w:r>
+        <w:rPr>
+          <w:rFonts w:ascii="Times New Roman" w:eastAsia="Times New Roman" w:hAnsi="Times New Roman" w:cs="Times New Roman"/>
+          <w:color w:val="353535"/>
+          <w:sz w:val="24"/>
+          <w:szCs w:val="24"/>
+          <w:bdr w:val="none" w:sz="0" w:space="0" w:color="auto" w:frame="1"/>
+        </w:rPr>
+        <w:t xml:space="preserve">The summary command focuses more on numerical values and focuses on displaying the information found in the columns so that a user gets an idea as to the shape of the data in the </w:t>
+      </w:r>
+      <w:proofErr w:type="spellStart"/>
+      <w:r>
+        <w:rPr>
+          <w:rFonts w:ascii="Times New Roman" w:eastAsia="Times New Roman" w:hAnsi="Times New Roman" w:cs="Times New Roman"/>
+          <w:color w:val="353535"/>
+          <w:sz w:val="24"/>
+          <w:szCs w:val="24"/>
+          <w:bdr w:val="none" w:sz="0" w:space="0" w:color="auto" w:frame="1"/>
+        </w:rPr>
+        <w:t>dataframe’s</w:t>
+      </w:r>
+      <w:proofErr w:type="spellEnd"/>
+      <w:r>
+        <w:rPr>
+          <w:rFonts w:ascii="Times New Roman" w:eastAsia="Times New Roman" w:hAnsi="Times New Roman" w:cs="Times New Roman"/>
+          <w:color w:val="353535"/>
+          <w:sz w:val="24"/>
+          <w:szCs w:val="24"/>
+          <w:bdr w:val="none" w:sz="0" w:space="0" w:color="auto" w:frame="1"/>
+        </w:rPr>
+        <w:t xml:space="preserve"> columns. On the other hand, the str command shows more of the data structure of the </w:t>
+      </w:r>
+      <w:proofErr w:type="spellStart"/>
+      <w:r>
+        <w:rPr>
+          <w:rFonts w:ascii="Times New Roman" w:eastAsia="Times New Roman" w:hAnsi="Times New Roman" w:cs="Times New Roman"/>
+          <w:color w:val="353535"/>
+          <w:sz w:val="24"/>
+          <w:szCs w:val="24"/>
+          <w:bdr w:val="none" w:sz="0" w:space="0" w:color="auto" w:frame="1"/>
+        </w:rPr>
+        <w:t>dataframe</w:t>
+      </w:r>
+      <w:proofErr w:type="spellEnd"/>
+      <w:r>
+        <w:rPr>
+          <w:rFonts w:ascii="Times New Roman" w:eastAsia="Times New Roman" w:hAnsi="Times New Roman" w:cs="Times New Roman"/>
+          <w:color w:val="353535"/>
+          <w:sz w:val="24"/>
+          <w:szCs w:val="24"/>
+          <w:bdr w:val="none" w:sz="0" w:space="0" w:color="auto" w:frame="1"/>
+        </w:rPr>
+        <w:t xml:space="preserve"> by listing the columns, the data type, identifying factor variables and giving a sneak peek as to what the first few rows of data. Combined together, this can really help a data analyst get a better idea what queries to use and how to clean the data as well.</w:t>
       </w:r>
     </w:p>
     <w:p>
@@ -1740,6 +1895,31 @@
     <w:p>
       <w:pPr>
         <w:numPr>
+          <w:ilvl w:val="1"/>
+          <w:numId w:val="7"/>
+        </w:numPr>
+        <w:spacing w:after="0" w:line="240" w:lineRule="auto"/>
+        <w:rPr>
+          <w:rFonts w:ascii="Times New Roman" w:eastAsia="Times New Roman" w:hAnsi="Times New Roman" w:cs="Times New Roman"/>
+          <w:color w:val="353535"/>
+          <w:sz w:val="20"/>
+          <w:szCs w:val="20"/>
+        </w:rPr>
+      </w:pPr>
+      <w:r>
+        <w:rPr>
+          <w:rFonts w:ascii="Times New Roman" w:eastAsia="Times New Roman" w:hAnsi="Times New Roman" w:cs="Times New Roman"/>
+          <w:color w:val="353535"/>
+          <w:sz w:val="24"/>
+          <w:szCs w:val="24"/>
+          <w:bdr w:val="none" w:sz="0" w:space="0" w:color="auto" w:frame="1"/>
+        </w:rPr>
+        <w:t>Discretization is where a user may take noisy data that is spread out and categorize them into easily digestible categories or levels. In the reading,  we use age and label the data as youth, adult, and senior.</w:t>
+      </w:r>
+    </w:p>
+    <w:p>
+      <w:pPr>
+        <w:numPr>
           <w:ilvl w:val="0"/>
           <w:numId w:val="7"/>
         </w:numPr>
@@ -1760,6 +1940,145 @@
           <w:bdr w:val="none" w:sz="0" w:space="0" w:color="auto" w:frame="1"/>
         </w:rPr>
         <w:t>Run 3 different discretization methods discussed in the tutorial.  For each method, include the command you ran, and output screenshot.  Discuss the input parameters you used, including the number of bins, and interpret the command output.</w:t>
+      </w:r>
+    </w:p>
+    <w:p>
+      <w:pPr>
+        <w:numPr>
+          <w:ilvl w:val="0"/>
+          <w:numId w:val="7"/>
+        </w:numPr>
+        <w:spacing w:after="0" w:line="240" w:lineRule="auto"/>
+        <w:rPr>
+          <w:rFonts w:ascii="Times New Roman" w:eastAsia="Times New Roman" w:hAnsi="Times New Roman" w:cs="Times New Roman"/>
+          <w:color w:val="353535"/>
+          <w:sz w:val="20"/>
+          <w:szCs w:val="20"/>
+        </w:rPr>
+      </w:pPr>
+      <w:r>
+        <w:rPr>
+          <w:noProof/>
+        </w:rPr>
+        <w:lastRenderedPageBreak/>
+        <w:drawing>
+          <wp:inline distT="0" distB="0" distL="0" distR="0" wp14:anchorId="2898D7BB" wp14:editId="5060B6AF">
+            <wp:extent cx="5943600" cy="4928870"/>
+            <wp:effectExtent l="0" t="0" r="0" b="5080"/>
+            <wp:docPr id="5" name="Picture 5" descr="Text&#10;&#10;Description automatically generated"/>
+            <wp:cNvGraphicFramePr>
+              <a:graphicFrameLocks xmlns:a="http://schemas.openxmlformats.org/drawingml/2006/main" noChangeAspect="1"/>
+            </wp:cNvGraphicFramePr>
+            <a:graphic xmlns:a="http://schemas.openxmlformats.org/drawingml/2006/main">
+              <a:graphicData uri="http://schemas.openxmlformats.org/drawingml/2006/picture">
+                <pic:pic xmlns:pic="http://schemas.openxmlformats.org/drawingml/2006/picture">
+                  <pic:nvPicPr>
+                    <pic:cNvPr id="5" name="Picture 5" descr="Text&#10;&#10;Description automatically generated"/>
+                    <pic:cNvPicPr/>
+                  </pic:nvPicPr>
+                  <pic:blipFill>
+                    <a:blip r:embed="rId10"/>
+                    <a:stretch>
+                      <a:fillRect/>
+                    </a:stretch>
+                  </pic:blipFill>
+                  <pic:spPr>
+                    <a:xfrm>
+                      <a:off x="0" y="0"/>
+                      <a:ext cx="5943600" cy="4928870"/>
+                    </a:xfrm>
+                    <a:prstGeom prst="rect">
+                      <a:avLst/>
+                    </a:prstGeom>
+                  </pic:spPr>
+                </pic:pic>
+              </a:graphicData>
+            </a:graphic>
+          </wp:inline>
+        </w:drawing>
+      </w:r>
+    </w:p>
+    <w:p>
+      <w:pPr>
+        <w:numPr>
+          <w:ilvl w:val="1"/>
+          <w:numId w:val="7"/>
+        </w:numPr>
+        <w:spacing w:after="0" w:line="240" w:lineRule="auto"/>
+        <w:rPr>
+          <w:rFonts w:ascii="Times New Roman" w:eastAsia="Times New Roman" w:hAnsi="Times New Roman" w:cs="Times New Roman"/>
+          <w:color w:val="353535"/>
+          <w:sz w:val="20"/>
+          <w:szCs w:val="20"/>
+        </w:rPr>
+      </w:pPr>
+      <w:r>
+        <w:rPr>
+          <w:rFonts w:ascii="Times New Roman" w:eastAsia="Times New Roman" w:hAnsi="Times New Roman" w:cs="Times New Roman"/>
+          <w:color w:val="353535"/>
+          <w:sz w:val="20"/>
+          <w:szCs w:val="20"/>
+        </w:rPr>
+        <w:t xml:space="preserve">The first discretization method I used was interval on the numerical value column, Age. I wanted to see if we broke it down into 5 equal intervals, what the data would look like. It is displaying the interval beginning and end and age in each of the intervals. So we can see that 27 </w:t>
+      </w:r>
+      <w:proofErr w:type="spellStart"/>
+      <w:r>
+        <w:rPr>
+          <w:rFonts w:ascii="Times New Roman" w:eastAsia="Times New Roman" w:hAnsi="Times New Roman" w:cs="Times New Roman"/>
+          <w:color w:val="353535"/>
+          <w:sz w:val="20"/>
+          <w:szCs w:val="20"/>
+        </w:rPr>
+        <w:t>eyars</w:t>
+      </w:r>
+      <w:proofErr w:type="spellEnd"/>
+      <w:r>
+        <w:rPr>
+          <w:rFonts w:ascii="Times New Roman" w:eastAsia="Times New Roman" w:hAnsi="Times New Roman" w:cs="Times New Roman"/>
+          <w:color w:val="353535"/>
+          <w:sz w:val="20"/>
+          <w:szCs w:val="20"/>
+        </w:rPr>
+        <w:t xml:space="preserve"> to  40 years makes up majority of the data in the column Age.</w:t>
+      </w:r>
+    </w:p>
+    <w:p>
+      <w:pPr>
+        <w:numPr>
+          <w:ilvl w:val="0"/>
+          <w:numId w:val="7"/>
+        </w:numPr>
+        <w:spacing w:after="0" w:line="240" w:lineRule="auto"/>
+        <w:rPr>
+          <w:rFonts w:ascii="Times New Roman" w:eastAsia="Times New Roman" w:hAnsi="Times New Roman" w:cs="Times New Roman"/>
+          <w:color w:val="353535"/>
+          <w:sz w:val="20"/>
+          <w:szCs w:val="20"/>
+        </w:rPr>
+      </w:pPr>
+    </w:p>
+    <w:p>
+      <w:pPr>
+        <w:numPr>
+          <w:ilvl w:val="0"/>
+          <w:numId w:val="7"/>
+        </w:numPr>
+        <w:spacing w:after="0" w:line="240" w:lineRule="auto"/>
+        <w:rPr>
+          <w:rFonts w:ascii="Times New Roman" w:eastAsia="Times New Roman" w:hAnsi="Times New Roman" w:cs="Times New Roman"/>
+          <w:color w:val="353535"/>
+          <w:sz w:val="20"/>
+          <w:szCs w:val="20"/>
+        </w:rPr>
+      </w:pPr>
+      <w:r>
+        <w:rPr>
+          <w:rFonts w:ascii="Times New Roman" w:eastAsia="Times New Roman" w:hAnsi="Times New Roman" w:cs="Times New Roman"/>
+          <w:color w:val="353535"/>
+          <w:sz w:val="20"/>
+          <w:szCs w:val="20"/>
+        </w:rPr>
+        <w:t xml:space="preserve">2. The second discretization method I used was the cluster to </w:t>
       </w:r>
     </w:p>
     <w:p>
@@ -2010,6 +2329,7 @@
           <w:szCs w:val="24"/>
           <w:bdr w:val="none" w:sz="0" w:space="0" w:color="auto" w:frame="1"/>
         </w:rPr>
+        <w:lastRenderedPageBreak/>
         <w:t>Choose one of the numeric variables with missing values, and run the command to replace the missing values with the variable mean.  Verify that the variable no longer has missing values.  Include and discuss the commands you ran and the commands’ output.</w:t>
       </w:r>
     </w:p>
@@ -2468,7 +2788,6 @@
           <w:szCs w:val="24"/>
           <w:bdr w:val="none" w:sz="0" w:space="0" w:color="auto" w:frame="1"/>
         </w:rPr>
-        <w:lastRenderedPageBreak/>
         <w:t xml:space="preserve">An R script with </w:t>
       </w:r>
       <w:r>

</xml_diff>

<commit_message>
working on it. almost done
</commit_message>
<xml_diff>
--- a/Exercise 2 Instructions.docx
+++ b/Exercise 2 Instructions.docx
@@ -2418,6 +2418,116 @@
     <w:p>
       <w:pPr>
         <w:numPr>
+          <w:ilvl w:val="2"/>
+          <w:numId w:val="15"/>
+        </w:numPr>
+        <w:spacing w:after="0" w:line="240" w:lineRule="auto"/>
+        <w:rPr>
+          <w:rFonts w:ascii="Times New Roman" w:eastAsia="Times New Roman" w:hAnsi="Times New Roman" w:cs="Times New Roman"/>
+          <w:color w:val="353535"/>
+          <w:sz w:val="20"/>
+          <w:szCs w:val="20"/>
+        </w:rPr>
+      </w:pPr>
+      <w:r>
+        <w:rPr>
+          <w:noProof/>
+        </w:rPr>
+        <w:drawing>
+          <wp:inline distT="0" distB="0" distL="0" distR="0" wp14:anchorId="14CD19CA" wp14:editId="1B632324">
+            <wp:extent cx="5095875" cy="438150"/>
+            <wp:effectExtent l="0" t="0" r="9525" b="0"/>
+            <wp:docPr id="11" name="Picture 11"/>
+            <wp:cNvGraphicFramePr>
+              <a:graphicFrameLocks xmlns:a="http://schemas.openxmlformats.org/drawingml/2006/main" noChangeAspect="1"/>
+            </wp:cNvGraphicFramePr>
+            <a:graphic xmlns:a="http://schemas.openxmlformats.org/drawingml/2006/main">
+              <a:graphicData uri="http://schemas.openxmlformats.org/drawingml/2006/picture">
+                <pic:pic xmlns:pic="http://schemas.openxmlformats.org/drawingml/2006/picture">
+                  <pic:nvPicPr>
+                    <pic:cNvPr id="1" name=""/>
+                    <pic:cNvPicPr/>
+                  </pic:nvPicPr>
+                  <pic:blipFill>
+                    <a:blip r:embed="rId14"/>
+                    <a:stretch>
+                      <a:fillRect/>
+                    </a:stretch>
+                  </pic:blipFill>
+                  <pic:spPr>
+                    <a:xfrm>
+                      <a:off x="0" y="0"/>
+                      <a:ext cx="5095875" cy="438150"/>
+                    </a:xfrm>
+                    <a:prstGeom prst="rect">
+                      <a:avLst/>
+                    </a:prstGeom>
+                  </pic:spPr>
+                </pic:pic>
+              </a:graphicData>
+            </a:graphic>
+          </wp:inline>
+        </w:drawing>
+      </w:r>
+    </w:p>
+    <w:p>
+      <w:pPr>
+        <w:numPr>
+          <w:ilvl w:val="2"/>
+          <w:numId w:val="15"/>
+        </w:numPr>
+        <w:spacing w:after="0" w:line="240" w:lineRule="auto"/>
+        <w:rPr>
+          <w:rFonts w:ascii="Times New Roman" w:eastAsia="Times New Roman" w:hAnsi="Times New Roman" w:cs="Times New Roman"/>
+          <w:color w:val="353535"/>
+          <w:sz w:val="20"/>
+          <w:szCs w:val="20"/>
+        </w:rPr>
+      </w:pPr>
+      <w:r>
+        <w:rPr>
+          <w:noProof/>
+        </w:rPr>
+        <w:drawing>
+          <wp:inline distT="0" distB="0" distL="0" distR="0" wp14:anchorId="4EBC0B1B" wp14:editId="6B2BF996">
+            <wp:extent cx="5943600" cy="2705735"/>
+            <wp:effectExtent l="0" t="0" r="0" b="0"/>
+            <wp:docPr id="12" name="Picture 12" descr="A picture containing building, computer, window blind&#10;&#10;Description automatically generated"/>
+            <wp:cNvGraphicFramePr>
+              <a:graphicFrameLocks xmlns:a="http://schemas.openxmlformats.org/drawingml/2006/main" noChangeAspect="1"/>
+            </wp:cNvGraphicFramePr>
+            <a:graphic xmlns:a="http://schemas.openxmlformats.org/drawingml/2006/main">
+              <a:graphicData uri="http://schemas.openxmlformats.org/drawingml/2006/picture">
+                <pic:pic xmlns:pic="http://schemas.openxmlformats.org/drawingml/2006/picture">
+                  <pic:nvPicPr>
+                    <pic:cNvPr id="12" name="Picture 12" descr="A picture containing building, computer, window blind&#10;&#10;Description automatically generated"/>
+                    <pic:cNvPicPr/>
+                  </pic:nvPicPr>
+                  <pic:blipFill>
+                    <a:blip r:embed="rId15"/>
+                    <a:stretch>
+                      <a:fillRect/>
+                    </a:stretch>
+                  </pic:blipFill>
+                  <pic:spPr>
+                    <a:xfrm>
+                      <a:off x="0" y="0"/>
+                      <a:ext cx="5943600" cy="2705735"/>
+                    </a:xfrm>
+                    <a:prstGeom prst="rect">
+                      <a:avLst/>
+                    </a:prstGeom>
+                  </pic:spPr>
+                </pic:pic>
+              </a:graphicData>
+            </a:graphic>
+          </wp:inline>
+        </w:drawing>
+      </w:r>
+    </w:p>
+    <w:p>
+      <w:pPr>
+        <w:numPr>
           <w:ilvl w:val="1"/>
           <w:numId w:val="15"/>
         </w:numPr>
@@ -2920,6 +3030,7 @@
           <w:szCs w:val="24"/>
           <w:bdr w:val="none" w:sz="0" w:space="0" w:color="auto" w:frame="1"/>
         </w:rPr>
+        <w:lastRenderedPageBreak/>
         <w:t xml:space="preserve">An R script with </w:t>
       </w:r>
       <w:r>

</xml_diff>